<commit_message>
Acta de plan de segundo Sprint
</commit_message>
<xml_diff>
--- a/01 Administración de proyecto/01.2 Seguimiento/IdiomasITSZN_RevisionPrimerSprint20180226_v01.docx
+++ b/01 Administración de proyecto/01.2 Seguimiento/IdiomasITSZN_RevisionPrimerSprint20180226_v01.docx
@@ -462,8 +462,8 @@
       </w:tblPr>
       <w:tblGrid>
         <w:gridCol w:w="328"/>
-        <w:gridCol w:w="1891"/>
-        <w:gridCol w:w="6609"/>
+        <w:gridCol w:w="1929"/>
+        <w:gridCol w:w="6571"/>
       </w:tblGrid>
       <w:tr>
         <w:tc>
@@ -762,21 +762,8 @@
                 <w:szCs w:val="20"/>
                 <w:lang w:val="es-AR"/>
               </w:rPr>
-              <w:t xml:space="preserve">Crear Sprint </w:t>
-            </w:r>
-            <w:proofErr w:type="spellStart"/>
-            <w:r>
-              <w:rPr>
-                <w:rFonts w:ascii="Arial" w:eastAsia="Times New Roman" w:hAnsi="Arial" w:cs="Arial"/>
-                <w:bCs/>
-                <w:color w:val="000000"/>
-                <w:sz w:val="20"/>
-                <w:szCs w:val="20"/>
-                <w:lang w:val="es-AR"/>
-              </w:rPr>
-              <w:t>BackLog</w:t>
-            </w:r>
-            <w:proofErr w:type="spellEnd"/>
+              <w:t>Crear Sprint BackLog</w:t>
+            </w:r>
           </w:p>
         </w:tc>
         <w:tc>
@@ -1071,8 +1058,6 @@
               </w:rPr>
               <w:t>operación</w:t>
             </w:r>
-            <w:bookmarkStart w:id="2" w:name="_GoBack"/>
-            <w:bookmarkEnd w:id="2"/>
             <w:r>
               <w:rPr>
                 <w:rFonts w:ascii="Arial" w:eastAsia="Times New Roman" w:hAnsi="Arial" w:cs="Arial"/>
@@ -1336,45 +1321,41 @@
                 <w:szCs w:val="20"/>
                 <w:lang w:val="es-AR"/>
               </w:rPr>
-              <w:t xml:space="preserve">porcentaje </w:t>
-            </w:r>
-            <w:proofErr w:type="gramStart"/>
-            <w:r>
-              <w:rPr>
-                <w:rFonts w:ascii="Arial" w:eastAsia="Times New Roman" w:hAnsi="Arial" w:cs="Arial"/>
-                <w:bCs/>
-                <w:color w:val="000000"/>
-                <w:sz w:val="20"/>
-                <w:szCs w:val="20"/>
-                <w:lang w:val="es-AR"/>
-              </w:rPr>
-              <w:t>final( suma</w:t>
-            </w:r>
-            <w:proofErr w:type="gramEnd"/>
-            <w:r>
-              <w:rPr>
-                <w:rFonts w:ascii="Arial" w:eastAsia="Times New Roman" w:hAnsi="Arial" w:cs="Arial"/>
-                <w:bCs/>
-                <w:color w:val="000000"/>
-                <w:sz w:val="20"/>
-                <w:szCs w:val="20"/>
-                <w:lang w:val="es-AR"/>
-              </w:rPr>
-              <w:t xml:space="preserve"> de porcentajes), </w:t>
-            </w:r>
-            <w:proofErr w:type="spellStart"/>
-            <w:r>
-              <w:rPr>
-                <w:rFonts w:ascii="Arial" w:eastAsia="Times New Roman" w:hAnsi="Arial" w:cs="Arial"/>
-                <w:bCs/>
-                <w:color w:val="000000"/>
-                <w:sz w:val="20"/>
-                <w:szCs w:val="20"/>
-                <w:lang w:val="es-AR"/>
-              </w:rPr>
-              <w:t>situacion</w:t>
-            </w:r>
-            <w:proofErr w:type="spellEnd"/>
+              <w:t xml:space="preserve">porcentaje final( suma de porcentajes), </w:t>
+            </w:r>
+          </w:p>
+          <w:p>
+            <w:pPr>
+              <w:pStyle w:val="Prrafodelista"/>
+              <w:numPr>
+                <w:ilvl w:val="1"/>
+                <w:numId w:val="11"/>
+              </w:numPr>
+              <w:autoSpaceDE w:val="0"/>
+              <w:autoSpaceDN w:val="0"/>
+              <w:adjustRightInd w:val="0"/>
+              <w:rPr>
+                <w:rFonts w:ascii="Arial" w:eastAsia="Times New Roman" w:hAnsi="Arial" w:cs="Arial"/>
+                <w:bCs/>
+                <w:color w:val="000000"/>
+                <w:sz w:val="20"/>
+                <w:szCs w:val="20"/>
+                <w:lang w:val="es-AR"/>
+              </w:rPr>
+            </w:pPr>
+            <w:bookmarkStart w:id="2" w:name="_GoBack"/>
+            <w:bookmarkEnd w:id="2"/>
+            <w:r>
+              <w:rPr>
+                <w:rFonts w:ascii="Arial" w:eastAsia="Times New Roman" w:hAnsi="Arial" w:cs="Arial"/>
+                <w:bCs/>
+                <w:color w:val="000000"/>
+                <w:sz w:val="20"/>
+                <w:szCs w:val="20"/>
+                <w:lang w:val="es-AR"/>
+              </w:rPr>
+              <w:t>situación</w:t>
+            </w:r>
             <w:r>
               <w:rPr>
                 <w:rFonts w:ascii="Arial" w:eastAsia="Times New Roman" w:hAnsi="Arial" w:cs="Arial"/>
@@ -1386,19 +1367,17 @@
               </w:rPr>
               <w:t xml:space="preserve">(aprobado/no aprobado, </w:t>
             </w:r>
-            <w:proofErr w:type="spellStart"/>
-            <w:r>
-              <w:rPr>
-                <w:rFonts w:ascii="Arial" w:eastAsia="Times New Roman" w:hAnsi="Arial" w:cs="Arial"/>
-                <w:bCs/>
-                <w:color w:val="000000"/>
-                <w:sz w:val="20"/>
-                <w:szCs w:val="20"/>
-                <w:lang w:val="es-AR"/>
-              </w:rPr>
-              <w:t>minimo</w:t>
-            </w:r>
-            <w:proofErr w:type="spellEnd"/>
+            <w:r>
+              <w:rPr>
+                <w:rFonts w:ascii="Arial" w:eastAsia="Times New Roman" w:hAnsi="Arial" w:cs="Arial"/>
+                <w:bCs/>
+                <w:color w:val="000000"/>
+                <w:sz w:val="20"/>
+                <w:szCs w:val="20"/>
+                <w:lang w:val="es-AR"/>
+              </w:rPr>
+              <w:t>mínimo</w:t>
+            </w:r>
             <w:r>
               <w:rPr>
                 <w:rFonts w:ascii="Arial" w:eastAsia="Times New Roman" w:hAnsi="Arial" w:cs="Arial"/>
@@ -1410,19 +1389,17 @@
               </w:rPr>
               <w:t xml:space="preserve"> 70 </w:t>
             </w:r>
-            <w:proofErr w:type="spellStart"/>
-            <w:r>
-              <w:rPr>
-                <w:rFonts w:ascii="Arial" w:eastAsia="Times New Roman" w:hAnsi="Arial" w:cs="Arial"/>
-                <w:bCs/>
-                <w:color w:val="000000"/>
-                <w:sz w:val="20"/>
-                <w:szCs w:val="20"/>
-                <w:lang w:val="es-AR"/>
-              </w:rPr>
-              <w:t>porcenaje</w:t>
-            </w:r>
-            <w:proofErr w:type="spellEnd"/>
+            <w:r>
+              <w:rPr>
+                <w:rFonts w:ascii="Arial" w:eastAsia="Times New Roman" w:hAnsi="Arial" w:cs="Arial"/>
+                <w:bCs/>
+                <w:color w:val="000000"/>
+                <w:sz w:val="20"/>
+                <w:szCs w:val="20"/>
+                <w:lang w:val="es-AR"/>
+              </w:rPr>
+              <w:t>porcentaje</w:t>
+            </w:r>
             <w:r>
               <w:rPr>
                 <w:rFonts w:ascii="Arial" w:eastAsia="Times New Roman" w:hAnsi="Arial" w:cs="Arial"/>
@@ -2038,27 +2015,14 @@
     <w:r>
       <w:t xml:space="preserve"> de </w:t>
     </w:r>
-    <w:r>
-      <w:fldChar w:fldCharType="begin"/>
-    </w:r>
-    <w:r>
-      <w:instrText xml:space="preserve"> NUMPAGES  \* Arabic  \* MERGEFORMAT </w:instrText>
-    </w:r>
-    <w:r>
-      <w:fldChar w:fldCharType="separate"/>
-    </w:r>
-    <w:r>
-      <w:rPr>
-        <w:noProof/>
-      </w:rPr>
-      <w:t>1</w:t>
-    </w:r>
-    <w:r>
-      <w:rPr>
-        <w:noProof/>
-      </w:rPr>
-      <w:fldChar w:fldCharType="end"/>
-    </w:r>
+    <w:fldSimple w:instr=" NUMPAGES  \* Arabic  \* MERGEFORMAT ">
+      <w:r>
+        <w:rPr>
+          <w:noProof/>
+        </w:rPr>
+        <w:t>1</w:t>
+      </w:r>
+    </w:fldSimple>
   </w:p>
   <w:p>
     <w:pPr>
@@ -4554,7 +4518,7 @@
 </file>
 
 <file path=customXml/itemProps1.xml><?xml version="1.0" encoding="utf-8"?>
-<ds:datastoreItem xmlns:ds="http://schemas.openxmlformats.org/officeDocument/2006/customXml" ds:itemID="{690C7A52-9318-4E14-9EAC-7DA8A745C87E}">
+<ds:datastoreItem xmlns:ds="http://schemas.openxmlformats.org/officeDocument/2006/customXml" ds:itemID="{EE593B76-3507-4382-8C8C-60EDB2A61AC3}">
   <ds:schemaRefs>
     <ds:schemaRef ds:uri="http://schemas.openxmlformats.org/officeDocument/2006/bibliography"/>
   </ds:schemaRefs>

</xml_diff>

<commit_message>
Minuta de revisión de segundo sprint
</commit_message>
<xml_diff>
--- a/01 Administración de proyecto/01.2 Seguimiento/IdiomasITSZN_RevisionPrimerSprint20180226_v01.docx
+++ b/01 Administración de proyecto/01.2 Seguimiento/IdiomasITSZN_RevisionPrimerSprint20180226_v01.docx
@@ -462,8 +462,8 @@
       </w:tblPr>
       <w:tblGrid>
         <w:gridCol w:w="328"/>
-        <w:gridCol w:w="1929"/>
-        <w:gridCol w:w="6571"/>
+        <w:gridCol w:w="2177"/>
+        <w:gridCol w:w="6323"/>
       </w:tblGrid>
       <w:tr>
         <w:tc>
@@ -620,7 +620,7 @@
                 <w:szCs w:val="20"/>
                 <w:lang w:val="es-AR"/>
               </w:rPr>
-              <w:t>Establecer objetivo del Sprint.</w:t>
+              <w:t>Revisión de historias de usuario de sprint</w:t>
             </w:r>
           </w:p>
         </w:tc>
@@ -651,171 +651,7 @@
                 <w:szCs w:val="20"/>
                 <w:lang w:val="es-AR"/>
               </w:rPr>
-              <w:t>Se definió el objetivo a alcanzar al final del primer sprint</w:t>
-            </w:r>
-          </w:p>
-          <w:p>
-            <w:pPr>
-              <w:autoSpaceDE w:val="0"/>
-              <w:autoSpaceDN w:val="0"/>
-              <w:adjustRightInd w:val="0"/>
-              <w:rPr>
-                <w:rFonts w:ascii="Arial" w:eastAsia="Times New Roman" w:hAnsi="Arial" w:cs="Arial"/>
-                <w:bCs/>
-                <w:color w:val="000000"/>
-                <w:sz w:val="20"/>
-                <w:szCs w:val="20"/>
-                <w:lang w:val="es-AR"/>
-              </w:rPr>
-            </w:pPr>
-            <w:r>
-              <w:rPr>
-                <w:rFonts w:ascii="Arial" w:eastAsia="Times New Roman" w:hAnsi="Arial" w:cs="Arial"/>
-                <w:bCs/>
-                <w:color w:val="000000"/>
-                <w:sz w:val="20"/>
-                <w:szCs w:val="20"/>
-                <w:lang w:val="es-AR"/>
-              </w:rPr>
-              <w:t>“Establecer las bases de los componentes de software”</w:t>
-            </w:r>
-          </w:p>
-          <w:p>
-            <w:pPr>
-              <w:autoSpaceDE w:val="0"/>
-              <w:autoSpaceDN w:val="0"/>
-              <w:adjustRightInd w:val="0"/>
-              <w:rPr>
-                <w:rFonts w:ascii="Arial" w:eastAsia="Times New Roman" w:hAnsi="Arial" w:cs="Arial"/>
-                <w:bCs/>
-                <w:color w:val="000000"/>
-                <w:sz w:val="20"/>
-                <w:szCs w:val="20"/>
-                <w:lang w:val="es-AR"/>
-              </w:rPr>
-            </w:pPr>
-            <w:r>
-              <w:rPr>
-                <w:rFonts w:ascii="Arial" w:eastAsia="Times New Roman" w:hAnsi="Arial" w:cs="Arial"/>
-                <w:bCs/>
-                <w:color w:val="000000"/>
-                <w:sz w:val="20"/>
-                <w:szCs w:val="20"/>
-                <w:lang w:val="es-AR"/>
-              </w:rPr>
-              <w:t>“Generar el primer avance de componentes de software”</w:t>
-            </w:r>
-          </w:p>
-        </w:tc>
-      </w:tr>
-      <w:tr>
-        <w:tc>
-          <w:tcPr>
-            <w:tcW w:w="0" w:type="auto"/>
-          </w:tcPr>
-          <w:p>
-            <w:pPr>
-              <w:pStyle w:val="Prrafodelista"/>
-              <w:numPr>
-                <w:ilvl w:val="0"/>
-                <w:numId w:val="9"/>
-              </w:numPr>
-              <w:autoSpaceDE w:val="0"/>
-              <w:autoSpaceDN w:val="0"/>
-              <w:adjustRightInd w:val="0"/>
-              <w:rPr>
-                <w:rFonts w:ascii="Arial" w:eastAsia="Times New Roman" w:hAnsi="Arial" w:cs="Arial"/>
-                <w:b/>
-                <w:bCs/>
-                <w:color w:val="000000"/>
-                <w:sz w:val="20"/>
-                <w:szCs w:val="20"/>
-                <w:lang w:val="es-AR"/>
-              </w:rPr>
-            </w:pPr>
-          </w:p>
-        </w:tc>
-        <w:tc>
-          <w:tcPr>
-            <w:tcW w:w="0" w:type="auto"/>
-          </w:tcPr>
-          <w:p>
-            <w:pPr>
-              <w:autoSpaceDE w:val="0"/>
-              <w:autoSpaceDN w:val="0"/>
-              <w:adjustRightInd w:val="0"/>
-              <w:rPr>
-                <w:rFonts w:ascii="Arial" w:eastAsia="Times New Roman" w:hAnsi="Arial" w:cs="Arial"/>
-                <w:bCs/>
-                <w:color w:val="000000"/>
-                <w:sz w:val="20"/>
-                <w:szCs w:val="20"/>
-                <w:lang w:val="es-AR"/>
-              </w:rPr>
-            </w:pPr>
-            <w:r>
-              <w:rPr>
-                <w:rFonts w:ascii="Arial" w:eastAsia="Times New Roman" w:hAnsi="Arial" w:cs="Arial"/>
-                <w:bCs/>
-                <w:color w:val="000000"/>
-                <w:sz w:val="20"/>
-                <w:szCs w:val="20"/>
-                <w:lang w:val="es-AR"/>
-              </w:rPr>
-              <w:t>Crear Sprint BackLog</w:t>
-            </w:r>
-          </w:p>
-        </w:tc>
-        <w:tc>
-          <w:tcPr>
-            <w:tcW w:w="0" w:type="auto"/>
-          </w:tcPr>
-          <w:p>
-            <w:pPr>
-              <w:autoSpaceDE w:val="0"/>
-              <w:autoSpaceDN w:val="0"/>
-              <w:adjustRightInd w:val="0"/>
-              <w:rPr>
-                <w:rFonts w:ascii="Arial" w:eastAsia="Times New Roman" w:hAnsi="Arial" w:cs="Arial"/>
-                <w:bCs/>
-                <w:color w:val="000000"/>
-                <w:sz w:val="20"/>
-                <w:szCs w:val="20"/>
-                <w:lang w:val="es-AR"/>
-              </w:rPr>
-            </w:pPr>
-            <w:r>
-              <w:rPr>
-                <w:rFonts w:ascii="Arial" w:eastAsia="Times New Roman" w:hAnsi="Arial" w:cs="Arial"/>
-                <w:bCs/>
-                <w:color w:val="000000"/>
-                <w:sz w:val="20"/>
-                <w:szCs w:val="20"/>
-                <w:lang w:val="es-AR"/>
-              </w:rPr>
-              <w:t xml:space="preserve">Se </w:t>
-            </w:r>
-            <w:r>
-              <w:rPr>
-                <w:rFonts w:ascii="Arial" w:eastAsia="Times New Roman" w:hAnsi="Arial" w:cs="Arial"/>
-                <w:bCs/>
-                <w:color w:val="000000"/>
-                <w:sz w:val="20"/>
-                <w:szCs w:val="20"/>
-                <w:lang w:val="es-AR"/>
-              </w:rPr>
-              <w:t>revisaron</w:t>
-            </w:r>
-            <w:r>
-              <w:rPr>
-                <w:rFonts w:ascii="Arial" w:eastAsia="Times New Roman" w:hAnsi="Arial" w:cs="Arial"/>
-                <w:bCs/>
-                <w:color w:val="000000"/>
-                <w:sz w:val="20"/>
-                <w:szCs w:val="20"/>
-                <w:lang w:val="es-AR"/>
-              </w:rPr>
-              <w:t xml:space="preserve"> las siguientes HU:</w:t>
+              <w:t>Se revisaron las siguientes HU:</w:t>
             </w:r>
           </w:p>
           <w:p>
@@ -913,18 +749,7 @@
                 <w:szCs w:val="20"/>
                 <w:lang w:val="es-AR"/>
               </w:rPr>
-              <w:t>(MHC)</w:t>
-            </w:r>
-            <w:r>
-              <w:rPr>
-                <w:rFonts w:ascii="Arial" w:eastAsia="Times New Roman" w:hAnsi="Arial" w:cs="Arial"/>
-                <w:bCs/>
-                <w:color w:val="000000"/>
-                <w:sz w:val="20"/>
-                <w:szCs w:val="20"/>
-                <w:lang w:val="es-AR"/>
-              </w:rPr>
-              <w:t>:</w:t>
+              <w:t>(MHC):</w:t>
             </w:r>
             <w:r>
               <w:rPr>
@@ -946,7 +771,20 @@
                 <w:szCs w:val="20"/>
                 <w:lang w:val="es-AR"/>
               </w:rPr>
-              <w:t>Quitar la opción de eliminar estudiantes</w:t>
+              <w:t>Quitar la opción de e</w:t>
+            </w:r>
+            <w:bookmarkStart w:id="2" w:name="_GoBack"/>
+            <w:bookmarkEnd w:id="2"/>
+            <w:r>
+              <w:rPr>
+                <w:rFonts w:ascii="Arial" w:eastAsia="Times New Roman" w:hAnsi="Arial" w:cs="Arial"/>
+                <w:bCs/>
+                <w:color w:val="000000"/>
+                <w:sz w:val="20"/>
+                <w:szCs w:val="20"/>
+                <w:lang w:val="es-AR"/>
+              </w:rPr>
+              <w:t>liminar estudiantes</w:t>
             </w:r>
             <w:r>
               <w:rPr>
@@ -1023,51 +861,7 @@
                 <w:szCs w:val="20"/>
                 <w:lang w:val="es-AR"/>
               </w:rPr>
-              <w:t>(FMM)</w:t>
-            </w:r>
-            <w:r>
-              <w:rPr>
-                <w:rFonts w:ascii="Arial" w:eastAsia="Times New Roman" w:hAnsi="Arial" w:cs="Arial"/>
-                <w:bCs/>
-                <w:color w:val="000000"/>
-                <w:sz w:val="20"/>
-                <w:szCs w:val="20"/>
-                <w:lang w:val="es-AR"/>
-              </w:rPr>
-              <w:t>:</w:t>
-            </w:r>
-            <w:r>
-              <w:rPr>
-                <w:rFonts w:ascii="Arial" w:eastAsia="Times New Roman" w:hAnsi="Arial" w:cs="Arial"/>
-                <w:bCs/>
-                <w:color w:val="000000"/>
-                <w:sz w:val="20"/>
-                <w:szCs w:val="20"/>
-                <w:lang w:val="es-AR"/>
-              </w:rPr>
-              <w:t xml:space="preserve"> Verificar la </w:t>
-            </w:r>
-            <w:r>
-              <w:rPr>
-                <w:rFonts w:ascii="Arial" w:eastAsia="Times New Roman" w:hAnsi="Arial" w:cs="Arial"/>
-                <w:bCs/>
-                <w:color w:val="000000"/>
-                <w:sz w:val="20"/>
-                <w:szCs w:val="20"/>
-                <w:lang w:val="es-AR"/>
-              </w:rPr>
-              <w:t>operación</w:t>
-            </w:r>
-            <w:r>
-              <w:rPr>
-                <w:rFonts w:ascii="Arial" w:eastAsia="Times New Roman" w:hAnsi="Arial" w:cs="Arial"/>
-                <w:bCs/>
-                <w:color w:val="000000"/>
-                <w:sz w:val="20"/>
-                <w:szCs w:val="20"/>
-                <w:lang w:val="es-AR"/>
-              </w:rPr>
-              <w:t xml:space="preserve"> de agregar un nuevo examen</w:t>
+              <w:t>(FMM): Verificar la operación de agregar un nuevo examen</w:t>
             </w:r>
             <w:r>
               <w:rPr>
@@ -1144,29 +938,7 @@
                 <w:szCs w:val="20"/>
                 <w:lang w:val="es-AR"/>
               </w:rPr>
-              <w:t>(JMRR)</w:t>
-            </w:r>
-            <w:r>
-              <w:rPr>
-                <w:rFonts w:ascii="Arial" w:eastAsia="Times New Roman" w:hAnsi="Arial" w:cs="Arial"/>
-                <w:bCs/>
-                <w:color w:val="000000"/>
-                <w:sz w:val="20"/>
-                <w:szCs w:val="20"/>
-                <w:lang w:val="es-AR"/>
-              </w:rPr>
-              <w:t xml:space="preserve">: </w:t>
-            </w:r>
-            <w:r>
-              <w:rPr>
-                <w:rFonts w:ascii="Arial" w:eastAsia="Times New Roman" w:hAnsi="Arial" w:cs="Arial"/>
-                <w:bCs/>
-                <w:color w:val="000000"/>
-                <w:sz w:val="20"/>
-                <w:szCs w:val="20"/>
-                <w:lang w:val="es-AR"/>
-              </w:rPr>
-              <w:t xml:space="preserve">Revisar ortografía, incluir nuevos datos: </w:t>
+              <w:t xml:space="preserve">(JMRR): Revisar ortografía, incluir nuevos datos: </w:t>
             </w:r>
           </w:p>
           <w:p>
@@ -1321,7 +1093,31 @@
                 <w:szCs w:val="20"/>
                 <w:lang w:val="es-AR"/>
               </w:rPr>
-              <w:t xml:space="preserve">porcentaje final( suma de porcentajes), </w:t>
+              <w:t xml:space="preserve">porcentaje </w:t>
+            </w:r>
+            <w:proofErr w:type="gramStart"/>
+            <w:r>
+              <w:rPr>
+                <w:rFonts w:ascii="Arial" w:eastAsia="Times New Roman" w:hAnsi="Arial" w:cs="Arial"/>
+                <w:bCs/>
+                <w:color w:val="000000"/>
+                <w:sz w:val="20"/>
+                <w:szCs w:val="20"/>
+                <w:lang w:val="es-AR"/>
+              </w:rPr>
+              <w:t>final( suma</w:t>
+            </w:r>
+            <w:proofErr w:type="gramEnd"/>
+            <w:r>
+              <w:rPr>
+                <w:rFonts w:ascii="Arial" w:eastAsia="Times New Roman" w:hAnsi="Arial" w:cs="Arial"/>
+                <w:bCs/>
+                <w:color w:val="000000"/>
+                <w:sz w:val="20"/>
+                <w:szCs w:val="20"/>
+                <w:lang w:val="es-AR"/>
+              </w:rPr>
+              <w:t xml:space="preserve"> de porcentajes), </w:t>
             </w:r>
           </w:p>
           <w:p>
@@ -1343,73 +1139,29 @@
                 <w:lang w:val="es-AR"/>
               </w:rPr>
             </w:pPr>
-            <w:bookmarkStart w:id="2" w:name="_GoBack"/>
-            <w:bookmarkEnd w:id="2"/>
-            <w:r>
-              <w:rPr>
-                <w:rFonts w:ascii="Arial" w:eastAsia="Times New Roman" w:hAnsi="Arial" w:cs="Arial"/>
-                <w:bCs/>
-                <w:color w:val="000000"/>
-                <w:sz w:val="20"/>
-                <w:szCs w:val="20"/>
-                <w:lang w:val="es-AR"/>
-              </w:rPr>
-              <w:t>situación</w:t>
-            </w:r>
-            <w:r>
-              <w:rPr>
-                <w:rFonts w:ascii="Arial" w:eastAsia="Times New Roman" w:hAnsi="Arial" w:cs="Arial"/>
-                <w:bCs/>
-                <w:color w:val="000000"/>
-                <w:sz w:val="20"/>
-                <w:szCs w:val="20"/>
-                <w:lang w:val="es-AR"/>
-              </w:rPr>
-              <w:t xml:space="preserve">(aprobado/no aprobado, </w:t>
-            </w:r>
-            <w:r>
-              <w:rPr>
-                <w:rFonts w:ascii="Arial" w:eastAsia="Times New Roman" w:hAnsi="Arial" w:cs="Arial"/>
-                <w:bCs/>
-                <w:color w:val="000000"/>
-                <w:sz w:val="20"/>
-                <w:szCs w:val="20"/>
-                <w:lang w:val="es-AR"/>
-              </w:rPr>
-              <w:t>mínimo</w:t>
-            </w:r>
-            <w:r>
-              <w:rPr>
-                <w:rFonts w:ascii="Arial" w:eastAsia="Times New Roman" w:hAnsi="Arial" w:cs="Arial"/>
-                <w:bCs/>
-                <w:color w:val="000000"/>
-                <w:sz w:val="20"/>
-                <w:szCs w:val="20"/>
-                <w:lang w:val="es-AR"/>
-              </w:rPr>
-              <w:t xml:space="preserve"> 70 </w:t>
-            </w:r>
-            <w:r>
-              <w:rPr>
-                <w:rFonts w:ascii="Arial" w:eastAsia="Times New Roman" w:hAnsi="Arial" w:cs="Arial"/>
-                <w:bCs/>
-                <w:color w:val="000000"/>
-                <w:sz w:val="20"/>
-                <w:szCs w:val="20"/>
-                <w:lang w:val="es-AR"/>
-              </w:rPr>
-              <w:t>porcentaje</w:t>
-            </w:r>
-            <w:r>
-              <w:rPr>
-                <w:rFonts w:ascii="Arial" w:eastAsia="Times New Roman" w:hAnsi="Arial" w:cs="Arial"/>
-                <w:bCs/>
-                <w:color w:val="000000"/>
-                <w:sz w:val="20"/>
-                <w:szCs w:val="20"/>
-                <w:lang w:val="es-AR"/>
-              </w:rPr>
-              <w:t xml:space="preserve"> final)</w:t>
+            <w:proofErr w:type="gramStart"/>
+            <w:r>
+              <w:rPr>
+                <w:rFonts w:ascii="Arial" w:eastAsia="Times New Roman" w:hAnsi="Arial" w:cs="Arial"/>
+                <w:bCs/>
+                <w:color w:val="000000"/>
+                <w:sz w:val="20"/>
+                <w:szCs w:val="20"/>
+                <w:lang w:val="es-AR"/>
+              </w:rPr>
+              <w:t>situación(</w:t>
+            </w:r>
+            <w:proofErr w:type="gramEnd"/>
+            <w:r>
+              <w:rPr>
+                <w:rFonts w:ascii="Arial" w:eastAsia="Times New Roman" w:hAnsi="Arial" w:cs="Arial"/>
+                <w:bCs/>
+                <w:color w:val="000000"/>
+                <w:sz w:val="20"/>
+                <w:szCs w:val="20"/>
+                <w:lang w:val="es-AR"/>
+              </w:rPr>
+              <w:t>aprobado/no aprobado, mínimo 70 porcentaje final)</w:t>
             </w:r>
             <w:r>
               <w:rPr>
@@ -2015,14 +1767,27 @@
     <w:r>
       <w:t xml:space="preserve"> de </w:t>
     </w:r>
-    <w:fldSimple w:instr=" NUMPAGES  \* Arabic  \* MERGEFORMAT ">
-      <w:r>
-        <w:rPr>
-          <w:noProof/>
-        </w:rPr>
-        <w:t>1</w:t>
-      </w:r>
-    </w:fldSimple>
+    <w:r>
+      <w:fldChar w:fldCharType="begin"/>
+    </w:r>
+    <w:r>
+      <w:instrText xml:space="preserve"> NUMPAGES  \* Arabic  \* MERGEFORMAT </w:instrText>
+    </w:r>
+    <w:r>
+      <w:fldChar w:fldCharType="separate"/>
+    </w:r>
+    <w:r>
+      <w:rPr>
+        <w:noProof/>
+      </w:rPr>
+      <w:t>1</w:t>
+    </w:r>
+    <w:r>
+      <w:rPr>
+        <w:noProof/>
+      </w:rPr>
+      <w:fldChar w:fldCharType="end"/>
+    </w:r>
   </w:p>
   <w:p>
     <w:pPr>
@@ -4518,7 +4283,7 @@
 </file>
 
 <file path=customXml/itemProps1.xml><?xml version="1.0" encoding="utf-8"?>
-<ds:datastoreItem xmlns:ds="http://schemas.openxmlformats.org/officeDocument/2006/customXml" ds:itemID="{EE593B76-3507-4382-8C8C-60EDB2A61AC3}">
+<ds:datastoreItem xmlns:ds="http://schemas.openxmlformats.org/officeDocument/2006/customXml" ds:itemID="{F04E5CFD-747D-4FDC-A148-8FFC1107FFA4}">
   <ds:schemaRefs>
     <ds:schemaRef ds:uri="http://schemas.openxmlformats.org/officeDocument/2006/bibliography"/>
   </ds:schemaRefs>

</xml_diff>